<commit_message>
submit stage 1 for vma275
</commit_message>
<xml_diff>
--- a/prototype/about me.docx
+++ b/prototype/about me.docx
@@ -5,6 +5,62 @@
     <w:p>
       <w:pPr>
         <w:rPr>
+          <w:u w:val="single"/>
+        </w:rPr>
+      </w:pPr>
+      <w:r>
+        <w:rPr>
+          <w:u w:val="single"/>
+        </w:rPr>
+        <w:fldChar w:fldCharType="begin"/>
+      </w:r>
+      <w:r>
+        <w:rPr>
+          <w:u w:val="single"/>
+        </w:rPr>
+        <w:instrText xml:space="preserve"> HYPERLINK "</w:instrText>
+      </w:r>
+      <w:r>
+        <w:rPr>
+          <w:u w:val="single"/>
+        </w:rPr>
+        <w:instrText>https://www.thebalancecareers.com/how-to-write-about-me-page-examples-4142367</w:instrText>
+      </w:r>
+      <w:r>
+        <w:rPr>
+          <w:u w:val="single"/>
+        </w:rPr>
+        <w:instrText xml:space="preserve">" </w:instrText>
+      </w:r>
+      <w:r>
+        <w:rPr>
+          <w:u w:val="single"/>
+        </w:rPr>
+        <w:fldChar w:fldCharType="separate"/>
+      </w:r>
+      <w:r>
+        <w:rPr>
+          <w:rStyle w:val="Hyperlink"/>
+        </w:rPr>
+        <w:t>https://www.thebalancecareers.com/how-to-write-about-me-page-examples-4142367</w:t>
+      </w:r>
+      <w:r>
+        <w:rPr>
+          <w:u w:val="single"/>
+        </w:rPr>
+        <w:fldChar w:fldCharType="end"/>
+      </w:r>
+    </w:p>
+    <w:p>
+      <w:pPr>
+        <w:rPr>
+          <w:u w:val="single"/>
+        </w:rPr>
+      </w:pPr>
+    </w:p>
+    <w:p>
+      <w:pPr>
+        <w:rPr>
           <w:i/>
           <w:u w:val="single"/>
         </w:rPr>
@@ -30,336 +86,367 @@
         </w:rPr>
         <w:t>Design thinker, lifetime learner</w:t>
       </w:r>
-    </w:p>
-    <w:p>
-      <w:pPr>
-        <w:ind w:firstLine="720"/>
+      <w:r>
         <w:rPr>
           <w:b/>
         </w:rPr>
-      </w:pPr>
+        <w:t>,</w:t>
+      </w:r>
       <w:r>
         <w:rPr>
           <w:b/>
         </w:rPr>
+        <w:t xml:space="preserve"> adoring </w:t>
+      </w:r>
+      <w:proofErr w:type="spellStart"/>
+      <w:r>
+        <w:rPr>
+          <w:b/>
+        </w:rPr>
+        <w:t>guncle</w:t>
+      </w:r>
+      <w:proofErr w:type="spellEnd"/>
+      <w:r>
+        <w:rPr>
+          <w:b/>
+        </w:rPr>
+        <w:t>.</w:t>
+      </w:r>
+    </w:p>
+    <w:p/>
+    <w:p>
+      <w:pPr>
+        <w:rPr>
+          <w:i/>
+          <w:u w:val="single"/>
+        </w:rPr>
+      </w:pPr>
+      <w:r>
+        <w:rPr>
+          <w:i/>
+          <w:u w:val="single"/>
+        </w:rPr>
+        <w:t>In terms of the work you do, what aspects are you most passionate about and why?</w:t>
+      </w:r>
+    </w:p>
+    <w:p/>
+    <w:p>
+      <w:r>
+        <w:t>I’ve always been intereste</w:t>
+      </w:r>
+      <w:r>
+        <w:t>d</w:t>
+      </w:r>
+      <w:r>
+        <w:t xml:space="preserve"> in technology, the </w:t>
+      </w:r>
+      <w:r>
+        <w:t>a</w:t>
+      </w:r>
+      <w:r>
+        <w:t xml:space="preserve">ffects it’s had on design and </w:t>
+      </w:r>
+      <w:r>
+        <w:t>how design can make technology user-friendly.</w:t>
+      </w:r>
+    </w:p>
+    <w:p/>
+    <w:p>
+      <w:pPr>
+        <w:rPr>
+          <w:i/>
+          <w:u w:val="single"/>
+        </w:rPr>
+      </w:pPr>
+      <w:r>
+        <w:rPr>
+          <w:i/>
+          <w:u w:val="single"/>
+        </w:rPr>
+        <w:t>What are you currently doing (in regard to your career) and how did you get there? How does your background make you unique?</w:t>
+      </w:r>
+    </w:p>
+    <w:p/>
+    <w:p>
+      <w:pPr>
+        <w:ind w:left="720" w:hanging="720"/>
+      </w:pPr>
+      <w:r>
+        <w:t>My background in design comes from</w:t>
+      </w:r>
+      <w:r>
+        <w:t xml:space="preserve"> a combination of</w:t>
+      </w:r>
+      <w:r>
+        <w:t xml:space="preserve"> technical training </w:t>
+      </w:r>
+      <w:r>
+        <w:t>and formal education, including printing, prepress, problem solving and concept</w:t>
+      </w:r>
+      <w:r>
+        <w:t xml:space="preserve"> development</w:t>
+      </w:r>
+      <w:r>
+        <w:t xml:space="preserve">. Utilizing </w:t>
+      </w:r>
+      <w:r>
+        <w:t xml:space="preserve">both these skillsets </w:t>
+      </w:r>
+      <w:r>
+        <w:t xml:space="preserve">enables me </w:t>
+      </w:r>
+      <w:r>
+        <w:t xml:space="preserve">to </w:t>
+      </w:r>
+      <w:r>
+        <w:t>identify</w:t>
+      </w:r>
+      <w:r>
+        <w:t xml:space="preserve"> a problem and design a solution</w:t>
+      </w:r>
+      <w:r>
+        <w:t xml:space="preserve"> from start to finish.</w:t>
+      </w:r>
+    </w:p>
+    <w:p>
+      <w:r>
+        <w:t>W</w:t>
+      </w:r>
+      <w:r>
+        <w:t>ith</w:t>
+      </w:r>
+      <w:r>
+        <w:t xml:space="preserve"> over 5 years </w:t>
+      </w:r>
+      <w:r>
+        <w:t xml:space="preserve">of experience </w:t>
+      </w:r>
+      <w:r>
+        <w:t xml:space="preserve">in the print industry I’ve gained the </w:t>
+      </w:r>
+      <w:r>
+        <w:t>skills</w:t>
+      </w:r>
+      <w:r>
+        <w:t xml:space="preserve"> and foresight</w:t>
+      </w:r>
+      <w:r>
+        <w:t xml:space="preserve"> required to take </w:t>
+      </w:r>
+      <w:r>
+        <w:t>design</w:t>
+      </w:r>
+      <w:r>
+        <w:t xml:space="preserve"> ideas and </w:t>
+      </w:r>
+      <w:r>
+        <w:t>develop</w:t>
+      </w:r>
+      <w:r>
+        <w:t xml:space="preserve"> them into a high quality product.</w:t>
+      </w:r>
+    </w:p>
+    <w:p/>
+    <w:p>
+      <w:r>
+        <w:t xml:space="preserve">In recent years, I’ve </w:t>
+      </w:r>
+      <w:r>
+        <w:t>been</w:t>
+      </w:r>
+      <w:r>
+        <w:t xml:space="preserve"> using code and the web as a creative medium to </w:t>
+      </w:r>
+      <w:r>
+        <w:t>design</w:t>
+      </w:r>
+      <w:r>
+        <w:t xml:space="preserve"> unique and effective user interfaces.</w:t>
+      </w:r>
+    </w:p>
+    <w:p/>
+    <w:p>
+      <w:pPr>
+        <w:rPr>
+          <w:i/>
+          <w:u w:val="single"/>
+        </w:rPr>
+      </w:pPr>
+      <w:r>
+        <w:rPr>
+          <w:i/>
+          <w:u w:val="single"/>
+        </w:rPr>
+        <w:t>What do you consider some of your biggest professional and personal accomplishments? How did your attributes contribute to those accomplishments? Be as specific as you can.</w:t>
+      </w:r>
+    </w:p>
+    <w:p>
+      <w:pPr>
+        <w:rPr>
+          <w:u w:val="single"/>
+        </w:rPr>
+      </w:pPr>
+    </w:p>
+    <w:p>
+      <w:pPr>
+        <w:rPr>
+          <w:i/>
+          <w:color w:val="808080" w:themeColor="background1" w:themeShade="80"/>
+        </w:rPr>
+      </w:pPr>
+      <w:r>
+        <w:t xml:space="preserve">After working at </w:t>
+      </w:r>
+      <w:r>
+        <w:rPr>
+          <w:u w:val="single"/>
+        </w:rPr>
+        <w:t>Mystic Parker Printing</w:t>
+      </w:r>
+      <w:r>
+        <w:t xml:space="preserve"> for a few years I took on the initiative to</w:t>
+      </w:r>
+      <w:r>
+        <w:t xml:space="preserve"> </w:t>
+      </w:r>
+      <w:r>
+        <w:t>refresh</w:t>
+      </w:r>
+      <w:r>
+        <w:t xml:space="preserve"> their </w:t>
+      </w:r>
+      <w:r>
+        <w:t xml:space="preserve">identity system, redesign their </w:t>
+      </w:r>
+      <w:r>
+        <w:t>website</w:t>
+      </w:r>
+      <w:r>
+        <w:t xml:space="preserve"> </w:t>
+      </w:r>
+      <w:r>
+        <w:t xml:space="preserve">and </w:t>
+      </w:r>
+      <w:r>
+        <w:t>build an online</w:t>
+      </w:r>
+      <w:r>
+        <w:t xml:space="preserve"> </w:t>
+      </w:r>
+      <w:r>
+        <w:t xml:space="preserve">ordering </w:t>
+      </w:r>
+      <w:r>
+        <w:t>application</w:t>
+      </w:r>
+      <w:r>
+        <w:t>.</w:t>
+      </w:r>
+      <w:r>
+        <w:t xml:space="preserve"> </w:t>
+      </w:r>
+      <w:r>
+        <w:rPr>
+          <w:i/>
+          <w:color w:val="808080" w:themeColor="background1" w:themeShade="80"/>
+        </w:rPr>
+        <w:t xml:space="preserve">The website and app </w:t>
+      </w:r>
+      <w:r>
+        <w:rPr>
+          <w:i/>
+          <w:color w:val="808080" w:themeColor="background1" w:themeShade="80"/>
+        </w:rPr>
+        <w:t>helped Mystic Parker improve their online presence</w:t>
+      </w:r>
+      <w:r>
+        <w:rPr>
+          <w:i/>
+          <w:color w:val="808080" w:themeColor="background1" w:themeShade="80"/>
+        </w:rPr>
         <w:t xml:space="preserve">, </w:t>
       </w:r>
       <w:r>
         <w:rPr>
-          <w:b/>
-        </w:rPr>
-        <w:t>creative problem solver</w:t>
-      </w:r>
-      <w:r>
-        <w:rPr>
-          <w:b/>
+          <w:i/>
+          <w:color w:val="808080" w:themeColor="background1" w:themeShade="80"/>
+        </w:rPr>
+        <w:t xml:space="preserve">increase </w:t>
+      </w:r>
+      <w:r>
+        <w:rPr>
+          <w:i/>
+          <w:color w:val="808080" w:themeColor="background1" w:themeShade="80"/>
+        </w:rPr>
+        <w:t>productivity, and client satisfaction</w:t>
+      </w:r>
+      <w:r>
+        <w:rPr>
+          <w:i/>
+          <w:color w:val="808080" w:themeColor="background1" w:themeShade="80"/>
         </w:rPr>
         <w:t>.</w:t>
       </w:r>
     </w:p>
-    <w:p>
-      <w:pPr>
-        <w:ind w:firstLine="720"/>
-        <w:rPr>
-          <w:b/>
-        </w:rPr>
-      </w:pPr>
-      <w:r>
-        <w:rPr>
-          <w:b/>
-        </w:rPr>
-        <w:t>, adoring guncle.</w:t>
-      </w:r>
-      <w:r>
-        <w:rPr>
-          <w:b/>
-        </w:rPr>
-        <w:t xml:space="preserve"> *</w:t>
-      </w:r>
-      <w:bookmarkStart w:id="0" w:name="_GoBack"/>
-      <w:bookmarkEnd w:id="0"/>
-    </w:p>
-    <w:p>
-      <w:pPr>
-        <w:ind w:firstLine="720"/>
-        <w:rPr>
-          <w:b/>
-        </w:rPr>
-      </w:pPr>
-    </w:p>
     <w:p/>
     <w:p>
-      <w:r>
-        <w:t>I use creativity, context, and critical thinking skills to design</w:t>
-      </w:r>
-      <w:r>
-        <w:t xml:space="preserve"> </w:t>
-      </w:r>
-      <w:r>
-        <w:t>solutions that solve business problems.</w:t>
-      </w:r>
-    </w:p>
-    <w:p/>
-    <w:p>
-      <w:pPr>
-        <w:rPr>
-          <w:i/>
-          <w:u w:val="single"/>
-        </w:rPr>
-      </w:pPr>
-      <w:r>
-        <w:rPr>
-          <w:i/>
-          <w:u w:val="single"/>
-        </w:rPr>
-        <w:t>In terms of the work you do, what aspects are you most passionate about and why?</w:t>
-      </w:r>
-    </w:p>
-    <w:p/>
-    <w:p>
-      <w:r>
-        <w:t>I’ve always been intereste</w:t>
-      </w:r>
-      <w:r>
-        <w:t>d</w:t>
-      </w:r>
-      <w:r>
-        <w:t xml:space="preserve"> in technology, the </w:t>
-      </w:r>
-      <w:r>
-        <w:t>a</w:t>
-      </w:r>
-      <w:r>
-        <w:t xml:space="preserve">ffects it’s had on design and </w:t>
-      </w:r>
-      <w:r>
-        <w:t>how design can make technology user-friendly.</w:t>
-      </w:r>
-    </w:p>
-    <w:p/>
-    <w:p>
-      <w:pPr>
-        <w:rPr>
-          <w:i/>
-          <w:u w:val="single"/>
-        </w:rPr>
-      </w:pPr>
-      <w:r>
-        <w:rPr>
-          <w:i/>
-          <w:u w:val="single"/>
-        </w:rPr>
-        <w:t>What are you currently doing (in regard to your career) and how did you get there? How does your background make you unique?</w:t>
-      </w:r>
-    </w:p>
-    <w:p/>
-    <w:p>
-      <w:r>
-        <w:t>My background in design comes from</w:t>
-      </w:r>
-      <w:r>
-        <w:t xml:space="preserve"> a combination of</w:t>
-      </w:r>
-      <w:r>
-        <w:t xml:space="preserve"> technical training </w:t>
-      </w:r>
-      <w:r>
-        <w:t>and formal education, including printing, prepress, problem solving and concept</w:t>
-      </w:r>
-      <w:r>
-        <w:t xml:space="preserve"> development</w:t>
-      </w:r>
-      <w:r>
-        <w:t xml:space="preserve">. Utilizing </w:t>
-      </w:r>
-      <w:r>
-        <w:t xml:space="preserve">both these skillsets </w:t>
-      </w:r>
-      <w:r>
-        <w:t xml:space="preserve">enables me </w:t>
-      </w:r>
-      <w:r>
-        <w:t xml:space="preserve">to </w:t>
-      </w:r>
-      <w:r>
-        <w:t>identify</w:t>
-      </w:r>
-      <w:r>
-        <w:t xml:space="preserve"> a problem and design a solution</w:t>
-      </w:r>
-      <w:r>
-        <w:t xml:space="preserve"> from start to finish.</w:t>
-      </w:r>
-    </w:p>
-    <w:p/>
-    <w:p>
-      <w:r>
-        <w:t>Coupled with</w:t>
-      </w:r>
-      <w:r>
-        <w:t xml:space="preserve"> over 5 years </w:t>
-      </w:r>
-      <w:r>
-        <w:t xml:space="preserve">of experience </w:t>
-      </w:r>
-      <w:r>
-        <w:t xml:space="preserve">in the print industry I’ve gained the </w:t>
-      </w:r>
-      <w:r>
-        <w:t>skills</w:t>
-      </w:r>
-      <w:r>
-        <w:t xml:space="preserve"> and foresight</w:t>
-      </w:r>
-      <w:r>
-        <w:t xml:space="preserve"> required to take </w:t>
-      </w:r>
-      <w:r>
-        <w:t>design</w:t>
-      </w:r>
-      <w:r>
-        <w:t xml:space="preserve"> ideas and </w:t>
-      </w:r>
-      <w:r>
-        <w:t>develop</w:t>
-      </w:r>
-      <w:r>
-        <w:t xml:space="preserve"> them into a high quality product.</w:t>
-      </w:r>
-    </w:p>
-    <w:p/>
-    <w:p>
-      <w:r>
-        <w:t xml:space="preserve">In recent years, I’ve </w:t>
-      </w:r>
-      <w:r>
-        <w:t>been</w:t>
-      </w:r>
-      <w:r>
-        <w:t xml:space="preserve"> using code and the web as a creative medium to </w:t>
-      </w:r>
-      <w:r>
-        <w:t>design</w:t>
-      </w:r>
-      <w:r>
-        <w:t xml:space="preserve"> unique and effective user interfaces.</w:t>
-      </w:r>
-    </w:p>
-    <w:p/>
-    <w:p>
-      <w:pPr>
-        <w:rPr>
-          <w:i/>
-          <w:u w:val="single"/>
-        </w:rPr>
-      </w:pPr>
-      <w:r>
-        <w:rPr>
-          <w:i/>
-          <w:u w:val="single"/>
-        </w:rPr>
-        <w:t>What do you consider some of your biggest professional and personal accomplishments? How did your attributes contribute to those accomplishments? Be as specific as you can.</w:t>
-      </w:r>
-    </w:p>
-    <w:p>
-      <w:pPr>
-        <w:rPr>
-          <w:u w:val="single"/>
-        </w:rPr>
-      </w:pPr>
-    </w:p>
-    <w:p>
-      <w:r>
-        <w:t xml:space="preserve">After working at </w:t>
-      </w:r>
-      <w:r>
-        <w:rPr>
-          <w:u w:val="single"/>
-        </w:rPr>
-        <w:t>Mystic Parker Printing</w:t>
-      </w:r>
-      <w:r>
-        <w:t xml:space="preserve"> for a few years I took on the initiative to</w:t>
-      </w:r>
-      <w:r>
-        <w:t xml:space="preserve"> </w:t>
-      </w:r>
-      <w:r>
-        <w:t>refresh</w:t>
-      </w:r>
-      <w:r>
-        <w:t xml:space="preserve"> their </w:t>
-      </w:r>
-      <w:r>
-        <w:t xml:space="preserve">identity system, redesign their </w:t>
-      </w:r>
-      <w:r>
-        <w:t>website</w:t>
-      </w:r>
-      <w:r>
-        <w:t xml:space="preserve"> </w:t>
-      </w:r>
-      <w:r>
-        <w:t xml:space="preserve">and </w:t>
-      </w:r>
-      <w:r>
-        <w:t>build an online</w:t>
-      </w:r>
-      <w:r>
-        <w:t xml:space="preserve"> order</w:t>
-      </w:r>
-      <w:r>
-        <w:t xml:space="preserve"> </w:t>
-      </w:r>
-      <w:r>
-        <w:t xml:space="preserve">processing </w:t>
-      </w:r>
-      <w:r>
-        <w:t>application</w:t>
-      </w:r>
-      <w:r>
-        <w:t>.</w:t>
-      </w:r>
-      <w:r>
-        <w:t xml:space="preserve"> The website and app </w:t>
-      </w:r>
-      <w:r>
-        <w:t>helped Mystic Parker improve their online presence</w:t>
-      </w:r>
-      <w:r>
-        <w:t xml:space="preserve">, </w:t>
-      </w:r>
-      <w:r>
-        <w:t xml:space="preserve">increase </w:t>
-      </w:r>
-      <w:r>
-        <w:t>productivity, and client satisfaction</w:t>
-      </w:r>
-      <w:r>
-        <w:t>.</w:t>
-      </w:r>
-    </w:p>
-    <w:p/>
-    <w:p>
-      <w:pPr>
-        <w:rPr>
-          <w:i/>
-          <w:u w:val="single"/>
-        </w:rPr>
-      </w:pPr>
-      <w:r>
-        <w:rPr>
-          <w:i/>
-          <w:u w:val="single"/>
-        </w:rPr>
-        <w:t>What I want</w:t>
-      </w:r>
-      <w:r>
-        <w:rPr>
-          <w:i/>
-          <w:u w:val="single"/>
-        </w:rPr>
-        <w:t xml:space="preserve"> to learn.</w:t>
+      <w:pPr>
+        <w:rPr>
+          <w:i/>
+          <w:u w:val="single"/>
+        </w:rPr>
+      </w:pPr>
+      <w:r>
+        <w:rPr>
+          <w:i/>
+          <w:u w:val="single"/>
+        </w:rPr>
+        <w:t>What</w:t>
+      </w:r>
+      <w:r>
+        <w:rPr>
+          <w:i/>
+          <w:u w:val="single"/>
+        </w:rPr>
+        <w:t xml:space="preserve"> you</w:t>
+      </w:r>
+      <w:r>
+        <w:rPr>
+          <w:i/>
+          <w:u w:val="single"/>
+        </w:rPr>
+        <w:t xml:space="preserve"> want</w:t>
+      </w:r>
+      <w:r>
+        <w:rPr>
+          <w:i/>
+          <w:u w:val="single"/>
+        </w:rPr>
+        <w:t xml:space="preserve"> to learn</w:t>
+      </w:r>
+      <w:r>
+        <w:rPr>
+          <w:i/>
+          <w:u w:val="single"/>
+        </w:rPr>
+        <w:t xml:space="preserve"> and why?</w:t>
+      </w:r>
+    </w:p>
+    <w:p>
+      <w:r>
+        <w:t xml:space="preserve">As </w:t>
+      </w:r>
+      <w:r>
+        <w:t>I continue to gain momentum building full stack web applications</w:t>
+      </w:r>
+      <w:r>
+        <w:t xml:space="preserve"> I’d like to learn more about </w:t>
+      </w:r>
+      <w:r>
+        <w:t xml:space="preserve">deployment, monitoring, and test driven development </w:t>
+      </w:r>
+      <w:r>
+        <w:t>practices.</w:t>
       </w:r>
     </w:p>
     <w:p>
@@ -392,6 +479,24 @@
         <w:t>design a design to produce a design” – John Heskett</w:t>
       </w:r>
     </w:p>
+    <w:p>
+      <w:pPr>
+        <w:tabs>
+          <w:tab w:val="left" w:pos="3175"/>
+        </w:tabs>
+      </w:pPr>
+      <w:r>
+        <w:t>“A designer is an emerging synthesis of artist, inventor, mechanic, objective economist, and evolutionary strategist.”</w:t>
+      </w:r>
+      <w:r>
+        <w:t xml:space="preserve"> </w:t>
+      </w:r>
+      <w:bookmarkStart w:id="0" w:name="_GoBack"/>
+      <w:bookmarkEnd w:id="0"/>
+      <w:r>
+        <w:t>– R. Buckminster Fuller</w:t>
+      </w:r>
+    </w:p>
     <w:p/>
     <w:p>
       <w:pPr>
@@ -416,162 +521,6 @@
           <w:b/>
         </w:rPr>
         <w:t>making great things for good people.</w:t>
-      </w:r>
-    </w:p>
-    <w:p/>
-    <w:p/>
-    <w:p/>
-    <w:p/>
-    <w:p/>
-    <w:p/>
-    <w:p>
-      <w:pPr>
-        <w:pStyle w:val="ListParagraph"/>
-        <w:numPr>
-          <w:ilvl w:val="0"/>
-          <w:numId w:val="1"/>
-        </w:numPr>
-      </w:pPr>
-      <w:r>
-        <w:t>Sharp attention to detail</w:t>
-      </w:r>
-    </w:p>
-    <w:p>
-      <w:pPr>
-        <w:pStyle w:val="ListParagraph"/>
-        <w:numPr>
-          <w:ilvl w:val="0"/>
-          <w:numId w:val="1"/>
-        </w:numPr>
-      </w:pPr>
-      <w:r>
-        <w:t>Sometimes being a designer feels like magic, we’re able to make something out of nothing</w:t>
-      </w:r>
-      <w:r>
-        <w:t>.</w:t>
-      </w:r>
-    </w:p>
-    <w:p>
-      <w:pPr>
-        <w:pStyle w:val="ListParagraph"/>
-        <w:numPr>
-          <w:ilvl w:val="0"/>
-          <w:numId w:val="1"/>
-        </w:numPr>
-      </w:pPr>
-      <w:r>
-        <w:t>Technical</w:t>
-      </w:r>
-      <w:r>
-        <w:t xml:space="preserve"> Training AND Formal Education</w:t>
-      </w:r>
-    </w:p>
-    <w:p>
-      <w:pPr>
-        <w:pStyle w:val="ListParagraph"/>
-        <w:numPr>
-          <w:ilvl w:val="0"/>
-          <w:numId w:val="1"/>
-        </w:numPr>
-      </w:pPr>
-      <w:r>
-        <w:t>Help build bridges between companies and consumers</w:t>
-      </w:r>
-    </w:p>
-    <w:p>
-      <w:pPr>
-        <w:pStyle w:val="ListParagraph"/>
-        <w:numPr>
-          <w:ilvl w:val="0"/>
-          <w:numId w:val="1"/>
-        </w:numPr>
-      </w:pPr>
-      <w:r>
-        <w:t>Designing bridges between companies and consumers</w:t>
-      </w:r>
-    </w:p>
-    <w:p>
-      <w:pPr>
-        <w:pStyle w:val="ListParagraph"/>
-        <w:numPr>
-          <w:ilvl w:val="0"/>
-          <w:numId w:val="1"/>
-        </w:numPr>
-      </w:pPr>
-      <w:r>
-        <w:t>Member AIGA</w:t>
-      </w:r>
-    </w:p>
-    <w:p>
-      <w:pPr>
-        <w:pStyle w:val="ListParagraph"/>
-        <w:numPr>
-          <w:ilvl w:val="0"/>
-          <w:numId w:val="1"/>
-        </w:numPr>
-      </w:pPr>
-      <w:r>
-        <w:t>Adept at iteration and refinement</w:t>
-      </w:r>
-    </w:p>
-    <w:p>
-      <w:pPr>
-        <w:pStyle w:val="ListParagraph"/>
-        <w:numPr>
-          <w:ilvl w:val="0"/>
-          <w:numId w:val="1"/>
-        </w:numPr>
-      </w:pPr>
-      <w:r>
-        <w:t>Roller Skater</w:t>
-      </w:r>
-    </w:p>
-    <w:p>
-      <w:pPr>
-        <w:pStyle w:val="ListParagraph"/>
-        <w:numPr>
-          <w:ilvl w:val="0"/>
-          <w:numId w:val="1"/>
-        </w:numPr>
-      </w:pPr>
-      <w:r>
-        <w:t>Design thinker</w:t>
-      </w:r>
-    </w:p>
-    <w:p>
-      <w:pPr>
-        <w:pStyle w:val="ListParagraph"/>
-        <w:numPr>
-          <w:ilvl w:val="0"/>
-          <w:numId w:val="1"/>
-        </w:numPr>
-      </w:pPr>
-      <w:r>
-        <w:t>Guncle</w:t>
-      </w:r>
-    </w:p>
-    <w:p>
-      <w:pPr>
-        <w:pStyle w:val="ListParagraph"/>
-        <w:numPr>
-          <w:ilvl w:val="0"/>
-          <w:numId w:val="1"/>
-        </w:numPr>
-      </w:pPr>
-      <w:r>
-        <w:t>Instagram, LinkedIn, Behance</w:t>
-      </w:r>
-    </w:p>
-    <w:p>
-      <w:pPr>
-        <w:pStyle w:val="ListParagraph"/>
-        <w:numPr>
-          <w:ilvl w:val="0"/>
-          <w:numId w:val="1"/>
-        </w:numPr>
-      </w:pPr>
-      <w:r>
-        <w:t>Consumer/User friendly ?</w:t>
       </w:r>
     </w:p>
     <w:sectPr>

</xml_diff>